<commit_message>
Erzeugt von automatischer lernOS Produktionskette
</commit_message>
<xml_diff>
--- a/de/lernos-ai-guide.docx
+++ b/de/lernos-ai-guide.docx
@@ -13,7 +13,13 @@
         <w:t xml:space="preserve"> </w:t>
       </w:r>
       <w:r>
-        <w:t xml:space="preserve">Template</w:t>
+        <w:t xml:space="preserve">Künstliche</w:t>
+      </w:r>
+      <w:r>
+        <w:t xml:space="preserve"> </w:t>
+      </w:r>
+      <w:r>
+        <w:t xml:space="preserve">Intelligenz</w:t>
       </w:r>
       <w:r>
         <w:t xml:space="preserve"> </w:t>
@@ -27,57 +33,109 @@
         <w:pStyle w:val="Subtitle"/>
       </w:pPr>
       <w:r>
-        <w:t xml:space="preserve">Dein</w:t>
-      </w:r>
-      <w:r>
-        <w:t xml:space="preserve"> </w:t>
-      </w:r>
-      <w:r>
-        <w:t xml:space="preserve">eigener</w:t>
-      </w:r>
-      <w:r>
-        <w:t xml:space="preserve"> </w:t>
-      </w:r>
-      <w:r>
-        <w:t xml:space="preserve">lernOS</w:t>
-      </w:r>
-      <w:r>
-        <w:t xml:space="preserve"> </w:t>
-      </w:r>
-      <w:r>
-        <w:t xml:space="preserve">Leitfaden</w:t>
-      </w:r>
-      <w:r>
-        <w:t xml:space="preserve"> </w:t>
-      </w:r>
-      <w:r>
-        <w:t xml:space="preserve">in</w:t>
-      </w:r>
-      <w:r>
-        <w:t xml:space="preserve"> </w:t>
-      </w:r>
-      <w:r>
-        <w:t xml:space="preserve">einem</w:t>
-      </w:r>
-      <w:r>
-        <w:t xml:space="preserve"> </w:t>
-      </w:r>
-      <w:r>
-        <w:t xml:space="preserve">Sprint</w:t>
-      </w:r>
-    </w:p>
-    <w:p>
-      <w:pPr>
-        <w:pStyle w:val="Author"/>
-      </w:pPr>
-      <w:r>
-        <w:t xml:space="preserve">Simon</w:t>
-      </w:r>
-      <w:r>
-        <w:t xml:space="preserve"> </w:t>
-      </w:r>
-      <w:r>
-        <w:t xml:space="preserve">Dückert</w:t>
+        <w:t xml:space="preserve">KI</w:t>
+      </w:r>
+      <w:r>
+        <w:t xml:space="preserve"> </w:t>
+      </w:r>
+      <w:r>
+        <w:t xml:space="preserve">wird</w:t>
+      </w:r>
+      <w:r>
+        <w:t xml:space="preserve"> </w:t>
+      </w:r>
+      <w:r>
+        <w:t xml:space="preserve">den</w:t>
+      </w:r>
+      <w:r>
+        <w:t xml:space="preserve"> </w:t>
+      </w:r>
+      <w:r>
+        <w:t xml:space="preserve">Menschen</w:t>
+      </w:r>
+      <w:r>
+        <w:t xml:space="preserve"> </w:t>
+      </w:r>
+      <w:r>
+        <w:t xml:space="preserve">nicht</w:t>
+      </w:r>
+      <w:r>
+        <w:t xml:space="preserve"> </w:t>
+      </w:r>
+      <w:r>
+        <w:t xml:space="preserve">ersetzen</w:t>
+      </w:r>
+      <w:r>
+        <w:t xml:space="preserve"> </w:t>
+      </w:r>
+      <w:r>
+        <w:t xml:space="preserve">-</w:t>
+      </w:r>
+      <w:r>
+        <w:t xml:space="preserve"> </w:t>
+      </w:r>
+      <w:r>
+        <w:t xml:space="preserve">aber</w:t>
+      </w:r>
+      <w:r>
+        <w:t xml:space="preserve"> </w:t>
+      </w:r>
+      <w:r>
+        <w:t xml:space="preserve">der</w:t>
+      </w:r>
+      <w:r>
+        <w:t xml:space="preserve"> </w:t>
+      </w:r>
+      <w:r>
+        <w:t xml:space="preserve">Mensch</w:t>
+      </w:r>
+      <w:r>
+        <w:t xml:space="preserve"> </w:t>
+      </w:r>
+      <w:r>
+        <w:t xml:space="preserve">mit</w:t>
+      </w:r>
+      <w:r>
+        <w:t xml:space="preserve"> </w:t>
+      </w:r>
+      <w:r>
+        <w:t xml:space="preserve">KI</w:t>
+      </w:r>
+      <w:r>
+        <w:t xml:space="preserve"> </w:t>
+      </w:r>
+      <w:r>
+        <w:t xml:space="preserve">wird</w:t>
+      </w:r>
+      <w:r>
+        <w:t xml:space="preserve"> </w:t>
+      </w:r>
+      <w:r>
+        <w:t xml:space="preserve">den</w:t>
+      </w:r>
+      <w:r>
+        <w:t xml:space="preserve"> </w:t>
+      </w:r>
+      <w:r>
+        <w:t xml:space="preserve">Menschen</w:t>
+      </w:r>
+      <w:r>
+        <w:t xml:space="preserve"> </w:t>
+      </w:r>
+      <w:r>
+        <w:t xml:space="preserve">ohne</w:t>
+      </w:r>
+      <w:r>
+        <w:t xml:space="preserve"> </w:t>
+      </w:r>
+      <w:r>
+        <w:t xml:space="preserve">KI</w:t>
+      </w:r>
+      <w:r>
+        <w:t xml:space="preserve"> </w:t>
+      </w:r>
+      <w:r>
+        <w:t xml:space="preserve">ersetzen</w:t>
       </w:r>
     </w:p>
     <w:p>
@@ -91,13 +149,13 @@
         <w:t xml:space="preserve"> </w:t>
       </w:r>
       <w:r>
-        <w:t xml:space="preserve">0.2</w:t>
-      </w:r>
-      <w:r>
-        <w:t xml:space="preserve"> </w:t>
-      </w:r>
-      <w:r>
-        <w:t xml:space="preserve">(01.01.2022)</w:t>
+        <w:t xml:space="preserve">0.x</w:t>
+      </w:r>
+      <w:r>
+        <w:t xml:space="preserve"> </w:t>
+      </w:r>
+      <w:r>
+        <w:t xml:space="preserve">(10.08.2023)</w:t>
       </w:r>
     </w:p>
     <w:sdt>

</xml_diff>